<commit_message>
first commit of 2023
</commit_message>
<xml_diff>
--- a/Cambridge_Class_2021/Session 3/Session 3 Guide.docx
+++ b/Cambridge_Class_2021/Session 3/Session 3 Guide.docx
@@ -1,6 +1,6 @@
 
 <file path=word/document.xml><?xml version="1.0" encoding="utf-8"?>
-<w:document xmlns:wpc="http://schemas.microsoft.com/office/word/2010/wordprocessingCanvas" xmlns:cx="http://schemas.microsoft.com/office/drawing/2014/chartex" xmlns:cx1="http://schemas.microsoft.com/office/drawing/2015/9/8/chartex" xmlns:cx2="http://schemas.microsoft.com/office/drawing/2015/10/21/chartex" xmlns:cx3="http://schemas.microsoft.com/office/drawing/2016/5/9/chartex" xmlns:cx4="http://schemas.microsoft.com/office/drawing/2016/5/10/chartex" xmlns:cx5="http://schemas.microsoft.com/office/drawing/2016/5/11/chartex" xmlns:cx6="http://schemas.microsoft.com/office/drawing/2016/5/12/chartex" xmlns:cx7="http://schemas.microsoft.com/office/drawing/2016/5/13/chartex" xmlns:cx8="http://schemas.microsoft.com/office/drawing/2016/5/14/chartex" xmlns:mc="http://schemas.openxmlformats.org/markup-compatibility/2006" xmlns:aink="http://schemas.microsoft.com/office/drawing/2016/ink" xmlns:am3d="http://schemas.microsoft.com/office/drawing/2017/model3d" xmlns:o="urn:schemas-microsoft-com:office:office" xmlns:r="http://schemas.openxmlformats.org/officeDocument/2006/relationships" xmlns:m="http://schemas.openxmlformats.org/officeDocument/2006/math" xmlns:v="urn:schemas-microsoft-com:vml" xmlns:wp14="http://schemas.microsoft.com/office/word/2010/wordprocessingDrawing" xmlns:wp="http://schemas.openxmlformats.org/drawingml/2006/wordprocessingDrawing" xmlns:w10="urn:schemas-microsoft-com:office:word" xmlns:w="http://schemas.openxmlformats.org/wordprocessingml/2006/main" xmlns:w14="http://schemas.microsoft.com/office/word/2010/wordml" xmlns:w15="http://schemas.microsoft.com/office/word/2012/wordml" xmlns:w16cex="http://schemas.microsoft.com/office/word/2018/wordml/cex" xmlns:w16cid="http://schemas.microsoft.com/office/word/2016/wordml/cid" xmlns:w16="http://schemas.microsoft.com/office/word/2018/wordml" xmlns:w16sdtdh="http://schemas.microsoft.com/office/word/2020/wordml/sdtdatahash" xmlns:w16se="http://schemas.microsoft.com/office/word/2015/wordml/symex" xmlns:wpg="http://schemas.microsoft.com/office/word/2010/wordprocessingGroup" xmlns:wpi="http://schemas.microsoft.com/office/word/2010/wordprocessingInk" xmlns:wne="http://schemas.microsoft.com/office/word/2006/wordml" xmlns:wps="http://schemas.microsoft.com/office/word/2010/wordprocessingShape" mc:Ignorable="w14 w15 w16se w16cid w16 w16cex w16sdtdh wp14">
+<w:document xmlns:wpc="http://schemas.microsoft.com/office/word/2010/wordprocessingCanvas" xmlns:cx="http://schemas.microsoft.com/office/drawing/2014/chartex" xmlns:cx1="http://schemas.microsoft.com/office/drawing/2015/9/8/chartex" xmlns:cx2="http://schemas.microsoft.com/office/drawing/2015/10/21/chartex" xmlns:cx3="http://schemas.microsoft.com/office/drawing/2016/5/9/chartex" xmlns:cx4="http://schemas.microsoft.com/office/drawing/2016/5/10/chartex" xmlns:cx5="http://schemas.microsoft.com/office/drawing/2016/5/11/chartex" xmlns:cx6="http://schemas.microsoft.com/office/drawing/2016/5/12/chartex" xmlns:cx7="http://schemas.microsoft.com/office/drawing/2016/5/13/chartex" xmlns:cx8="http://schemas.microsoft.com/office/drawing/2016/5/14/chartex" xmlns:mc="http://schemas.openxmlformats.org/markup-compatibility/2006" xmlns:aink="http://schemas.microsoft.com/office/drawing/2016/ink" xmlns:am3d="http://schemas.microsoft.com/office/drawing/2017/model3d" xmlns:o="urn:schemas-microsoft-com:office:office" xmlns:oel="http://schemas.microsoft.com/office/2019/extlst" xmlns:r="http://schemas.openxmlformats.org/officeDocument/2006/relationships" xmlns:m="http://schemas.openxmlformats.org/officeDocument/2006/math" xmlns:v="urn:schemas-microsoft-com:vml" xmlns:wp14="http://schemas.microsoft.com/office/word/2010/wordprocessingDrawing" xmlns:wp="http://schemas.openxmlformats.org/drawingml/2006/wordprocessingDrawing" xmlns:w10="urn:schemas-microsoft-com:office:word" xmlns:w="http://schemas.openxmlformats.org/wordprocessingml/2006/main" xmlns:w14="http://schemas.microsoft.com/office/word/2010/wordml" xmlns:w15="http://schemas.microsoft.com/office/word/2012/wordml" xmlns:w16cex="http://schemas.microsoft.com/office/word/2018/wordml/cex" xmlns:w16cid="http://schemas.microsoft.com/office/word/2016/wordml/cid" xmlns:w16="http://schemas.microsoft.com/office/word/2018/wordml" xmlns:w16sdtdh="http://schemas.microsoft.com/office/word/2020/wordml/sdtdatahash" xmlns:w16se="http://schemas.microsoft.com/office/word/2015/wordml/symex" xmlns:wpg="http://schemas.microsoft.com/office/word/2010/wordprocessingGroup" xmlns:wpi="http://schemas.microsoft.com/office/word/2010/wordprocessingInk" xmlns:wne="http://schemas.microsoft.com/office/word/2006/wordml" xmlns:wps="http://schemas.microsoft.com/office/word/2010/wordprocessingShape" mc:Ignorable="w14 w15 w16se w16cid w16 w16cex w16sdtdh wp14">
   <w:body>
     <w:p>
       <w:pPr>
@@ -12,54 +12,6 @@
           <w:u w:val="single"/>
         </w:rPr>
       </w:pPr>
-      <w:del w:id="0" w:author="N.D. Barber" w:date="2021-11-11T11:42:00Z">
-        <w:r>
-          <w:rPr>
-            <w:b/>
-            <w:bCs/>
-            <w:sz w:val="32"/>
-            <w:szCs w:val="28"/>
-            <w:u w:val="single"/>
-          </w:rPr>
-          <w:delText xml:space="preserve">VMSG </w:delText>
-        </w:r>
-        <w:r>
-          <w:rPr>
-            <w:b/>
-            <w:bCs/>
-            <w:i/>
-            <w:iCs/>
-            <w:sz w:val="32"/>
-            <w:szCs w:val="28"/>
-            <w:u w:val="single"/>
-          </w:rPr>
-          <w:delText>GIS for Geoscientists</w:delText>
-        </w:r>
-      </w:del>
-      <w:ins w:id="1" w:author="N.D. Barber" w:date="2021-11-11T11:42:00Z">
-        <w:r>
-          <w:rPr>
-            <w:b/>
-            <w:bCs/>
-            <w:sz w:val="32"/>
-            <w:szCs w:val="28"/>
-            <w:u w:val="single"/>
-          </w:rPr>
-          <w:t>Part II GIS Skills C</w:t>
-        </w:r>
-      </w:ins>
-      <w:ins w:id="2" w:author="N.D. Barber" w:date="2021-11-11T11:43:00Z">
-        <w:r>
-          <w:rPr>
-            <w:b/>
-            <w:bCs/>
-            <w:sz w:val="32"/>
-            <w:szCs w:val="28"/>
-            <w:u w:val="single"/>
-          </w:rPr>
-          <w:t>ourse</w:t>
-        </w:r>
-      </w:ins>
       <w:r>
         <w:rPr>
           <w:b/>
@@ -68,20 +20,8 @@
           <w:szCs w:val="28"/>
           <w:u w:val="single"/>
         </w:rPr>
-        <w:t xml:space="preserve"> </w:t>
-      </w:r>
-      <w:del w:id="3" w:author="N.D. Barber" w:date="2021-11-11T11:43:00Z">
-        <w:r>
-          <w:rPr>
-            <w:b/>
-            <w:bCs/>
-            <w:sz w:val="32"/>
-            <w:szCs w:val="28"/>
-            <w:u w:val="single"/>
-          </w:rPr>
-          <w:delText xml:space="preserve">Workshop </w:delText>
-        </w:r>
-      </w:del>
+        <w:t>Part II GIS Skills Course</w:t>
+      </w:r>
       <w:r>
         <w:rPr>
           <w:b/>
@@ -90,41 +30,18 @@
           <w:szCs w:val="28"/>
           <w:u w:val="single"/>
         </w:rPr>
-        <w:t>2021</w:t>
-      </w:r>
-    </w:p>
-    <w:p>
-      <w:pPr>
-        <w:rPr>
-          <w:ins w:id="4" w:author="N.D. Barber" w:date="2021-11-11T11:43:00Z"/>
+        <w:t xml:space="preserve"> 2021</w:t>
+      </w:r>
+    </w:p>
+    <w:p>
+      <w:pPr>
+        <w:rPr>
           <w:b/>
           <w:bCs/>
           <w:sz w:val="32"/>
           <w:szCs w:val="28"/>
         </w:rPr>
       </w:pPr>
-      <w:del w:id="5" w:author="N.D. Barber" w:date="2021-11-11T11:43:00Z">
-        <w:r>
-          <w:rPr>
-            <w:b/>
-            <w:bCs/>
-            <w:sz w:val="32"/>
-            <w:szCs w:val="28"/>
-          </w:rPr>
-          <w:delText>Session</w:delText>
-        </w:r>
-      </w:del>
-      <w:ins w:id="6" w:author="N.D. Barber" w:date="2021-11-11T11:43:00Z">
-        <w:r>
-          <w:rPr>
-            <w:b/>
-            <w:bCs/>
-            <w:sz w:val="32"/>
-            <w:szCs w:val="28"/>
-          </w:rPr>
-          <w:t>Lecture</w:t>
-        </w:r>
-      </w:ins>
       <w:r>
         <w:rPr>
           <w:b/>
@@ -132,7 +49,7 @@
           <w:sz w:val="32"/>
           <w:szCs w:val="28"/>
         </w:rPr>
-        <w:t xml:space="preserve"> 3 </w:t>
+        <w:t>Lecture</w:t>
       </w:r>
       <w:r>
         <w:rPr>
@@ -141,13 +58,21 @@
           <w:sz w:val="32"/>
           <w:szCs w:val="28"/>
         </w:rPr>
+        <w:t xml:space="preserve"> 3 </w:t>
+      </w:r>
+      <w:r>
+        <w:rPr>
+          <w:b/>
+          <w:bCs/>
+          <w:sz w:val="32"/>
+          <w:szCs w:val="28"/>
+        </w:rPr>
         <w:t>Outline</w:t>
       </w:r>
     </w:p>
     <w:p>
       <w:pPr>
         <w:rPr>
-          <w:ins w:id="7" w:author="N.D. Barber" w:date="2021-11-11T11:43:00Z"/>
           <w:b/>
           <w:bCs/>
           <w:sz w:val="32"/>
@@ -161,42 +86,24 @@
           <w:sz w:val="32"/>
           <w:szCs w:val="28"/>
           <w:u w:val="single"/>
-          <w:rPrChange w:id="8" w:author="N.D. Barber" w:date="2021-11-11T11:43:00Z">
-            <w:rPr>
-              <w:b/>
-              <w:bCs/>
-              <w:sz w:val="32"/>
-              <w:szCs w:val="28"/>
-            </w:rPr>
-          </w:rPrChange>
-        </w:rPr>
-      </w:pPr>
-      <w:ins w:id="9" w:author="N.D. Barber" w:date="2021-11-11T11:43:00Z">
-        <w:r>
-          <w:rPr>
-            <w:sz w:val="32"/>
-            <w:szCs w:val="28"/>
-            <w:u w:val="single"/>
-            <w:rPrChange w:id="10" w:author="N.D. Barber" w:date="2021-11-11T11:43:00Z">
-              <w:rPr>
-                <w:b/>
-                <w:bCs/>
-                <w:sz w:val="32"/>
-                <w:szCs w:val="28"/>
-              </w:rPr>
-            </w:rPrChange>
-          </w:rPr>
-          <w:t>NEXT LECTURE: Tuesday 16/11/21 @ 14:00 in Harker I</w:t>
-        </w:r>
-      </w:ins>
-    </w:p>
-    <w:p>
-      <w:pPr>
-        <w:rPr>
-          <w:b/>
-          <w:bCs/>
+        </w:rPr>
+      </w:pPr>
+      <w:r>
+        <w:rPr>
           <w:sz w:val="32"/>
           <w:szCs w:val="28"/>
+          <w:u w:val="single"/>
+        </w:rPr>
+        <w:t>NEXT LECTURE: Tuesday 16/11/21 @ 14:00 in Harker I</w:t>
+      </w:r>
+    </w:p>
+    <w:p>
+      <w:pPr>
+        <w:rPr>
+          <w:b/>
+          <w:bCs/>
+          <w:sz w:val="32"/>
+          <w:szCs w:val="28"/>
         </w:rPr>
       </w:pPr>
     </w:p>
@@ -204,16 +111,9 @@
       <w:r>
         <w:t xml:space="preserve">Given the amount of material I cover in this course, I can’t produce the same level of exercise guide for </w:t>
       </w:r>
-      <w:del w:id="11" w:author="N.D. Barber" w:date="2021-11-11T11:43:00Z">
-        <w:r>
-          <w:delText>Session</w:delText>
-        </w:r>
-      </w:del>
-      <w:ins w:id="12" w:author="N.D. Barber" w:date="2021-11-11T11:43:00Z">
-        <w:r>
-          <w:t>Lecture</w:t>
-        </w:r>
-      </w:ins>
+      <w:r>
+        <w:t>Lecture</w:t>
+      </w:r>
       <w:r>
         <w:t xml:space="preserve">s 3 and 4 that I did for 1 and 2. The topics we are going to </w:t>
       </w:r>
@@ -223,16 +123,9 @@
       <w:r>
         <w:t xml:space="preserve">over in </w:t>
       </w:r>
-      <w:del w:id="13" w:author="N.D. Barber" w:date="2021-11-11T11:43:00Z">
-        <w:r>
-          <w:delText>Session</w:delText>
-        </w:r>
-      </w:del>
-      <w:ins w:id="14" w:author="N.D. Barber" w:date="2021-11-11T11:43:00Z">
-        <w:r>
-          <w:t>Lecture</w:t>
-        </w:r>
-      </w:ins>
+      <w:r>
+        <w:t>Lecture</w:t>
+      </w:r>
       <w:r>
         <w:t xml:space="preserve">s </w:t>
       </w:r>
@@ -242,29 +135,15 @@
       <w:r>
         <w:t xml:space="preserve"> Instead, this guide serves as an overview of </w:t>
       </w:r>
-      <w:del w:id="15" w:author="N.D. Barber" w:date="2021-11-11T11:43:00Z">
-        <w:r>
-          <w:delText>Session</w:delText>
-        </w:r>
-      </w:del>
-      <w:ins w:id="16" w:author="N.D. Barber" w:date="2021-11-11T11:43:00Z">
-        <w:r>
-          <w:t>Lecture</w:t>
-        </w:r>
-      </w:ins>
+      <w:r>
+        <w:t>Lecture</w:t>
+      </w:r>
       <w:r>
         <w:t xml:space="preserve"> </w:t>
       </w:r>
-      <w:del w:id="17" w:author="N.D. Barber" w:date="2021-11-11T11:43:00Z">
-        <w:r>
-          <w:delText>3, and</w:delText>
-        </w:r>
-      </w:del>
-      <w:ins w:id="18" w:author="N.D. Barber" w:date="2021-11-11T11:43:00Z">
-        <w:r>
-          <w:t>3 and</w:t>
-        </w:r>
-      </w:ins>
+      <w:r>
+        <w:t>3 and</w:t>
+      </w:r>
       <w:r>
         <w:t xml:space="preserve"> points you to additional resources.</w:t>
       </w:r>
@@ -274,16 +153,9 @@
       <w:r>
         <w:t xml:space="preserve">You can think about our first two </w:t>
       </w:r>
-      <w:del w:id="19" w:author="N.D. Barber" w:date="2021-11-11T11:43:00Z">
-        <w:r>
-          <w:delText>Session</w:delText>
-        </w:r>
-      </w:del>
-      <w:ins w:id="20" w:author="N.D. Barber" w:date="2021-11-11T11:43:00Z">
-        <w:r>
-          <w:t>Lecture</w:t>
-        </w:r>
-      </w:ins>
+      <w:r>
+        <w:t>Lecture</w:t>
+      </w:r>
       <w:r>
         <w:t xml:space="preserve">s together as complements, centered around familiarizing you with GIS principles and basic tools. Exercise #1 - Hazard assessment at Guagua Pichincha – as the main vehicle for teaching these core skills. The second half of this course is meant to expand on these core skills, providing you with depth and breadth in your approach to GIS. </w:t>
       </w:r>
@@ -293,16 +165,9 @@
       <w:r>
         <w:t xml:space="preserve"> that these </w:t>
       </w:r>
-      <w:del w:id="21" w:author="N.D. Barber" w:date="2021-11-11T11:43:00Z">
-        <w:r>
-          <w:delText>session</w:delText>
-        </w:r>
-      </w:del>
-      <w:ins w:id="22" w:author="N.D. Barber" w:date="2021-11-11T11:43:00Z">
-        <w:r>
-          <w:t>Lecture</w:t>
-        </w:r>
-      </w:ins>
+      <w:r>
+        <w:t>Lecture</w:t>
+      </w:r>
       <w:r>
         <w:t xml:space="preserve">s are merely </w:t>
       </w:r>
@@ -342,58 +207,30 @@
       <w:r>
         <w:t xml:space="preserve"> for </w:t>
       </w:r>
-      <w:del w:id="23" w:author="N.D. Barber" w:date="2021-11-11T11:43:00Z">
-        <w:r>
-          <w:delText>Session</w:delText>
-        </w:r>
-      </w:del>
-      <w:ins w:id="24" w:author="N.D. Barber" w:date="2021-11-11T11:43:00Z">
-        <w:r>
-          <w:t>Lecture</w:t>
-        </w:r>
-      </w:ins>
+      <w:r>
+        <w:t>Lecture</w:t>
+      </w:r>
       <w:r>
         <w:t xml:space="preserve"> 3, which includes several smaller exercises aimed at </w:t>
       </w:r>
       <w:r>
         <w:t xml:space="preserve">expanding on different elements of our geospatial “toolkit.” In this </w:t>
       </w:r>
-      <w:del w:id="25" w:author="N.D. Barber" w:date="2021-11-11T11:43:00Z">
-        <w:r>
-          <w:delText>session</w:delText>
-        </w:r>
-      </w:del>
-      <w:ins w:id="26" w:author="N.D. Barber" w:date="2021-11-11T11:43:00Z">
-        <w:r>
-          <w:t>Lecture</w:t>
-        </w:r>
-      </w:ins>
+      <w:r>
+        <w:t>Lecture</w:t>
+      </w:r>
       <w:r>
         <w:t xml:space="preserve"> (</w:t>
       </w:r>
-      <w:del w:id="27" w:author="N.D. Barber" w:date="2021-11-11T11:43:00Z">
-        <w:r>
-          <w:delText>Session</w:delText>
-        </w:r>
-      </w:del>
-      <w:ins w:id="28" w:author="N.D. Barber" w:date="2021-11-11T11:43:00Z">
-        <w:r>
-          <w:t>Lecture</w:t>
-        </w:r>
-      </w:ins>
+      <w:r>
+        <w:t>Lecture</w:t>
+      </w:r>
       <w:r>
         <w:t xml:space="preserve"> 3, 1</w:t>
       </w:r>
-      <w:ins w:id="29" w:author="N.D. Barber" w:date="2021-11-11T11:44:00Z">
-        <w:r>
-          <w:t>6</w:t>
-        </w:r>
-      </w:ins>
-      <w:del w:id="30" w:author="N.D. Barber" w:date="2021-11-11T11:44:00Z">
-        <w:r>
-          <w:delText>7</w:delText>
-        </w:r>
-      </w:del>
+      <w:r>
+        <w:t>6</w:t>
+      </w:r>
       <w:r>
         <w:t xml:space="preserve">/11/21), I’ll focus on expanding our </w:t>
       </w:r>
@@ -407,32 +244,18 @@
       <w:r>
         <w:t xml:space="preserve"> toolkit. Next time (</w:t>
       </w:r>
-      <w:del w:id="31" w:author="N.D. Barber" w:date="2021-11-11T11:43:00Z">
-        <w:r>
-          <w:delText>Session</w:delText>
-        </w:r>
-      </w:del>
-      <w:ins w:id="32" w:author="N.D. Barber" w:date="2021-11-11T11:43:00Z">
-        <w:r>
-          <w:t>Lecture</w:t>
-        </w:r>
-      </w:ins>
+      <w:r>
+        <w:t>Lecture</w:t>
+      </w:r>
       <w:r>
         <w:t xml:space="preserve"> </w:t>
       </w:r>
       <w:r>
         <w:t xml:space="preserve">4, </w:t>
       </w:r>
-      <w:del w:id="33" w:author="N.D. Barber" w:date="2021-11-11T11:44:00Z">
-        <w:r>
-          <w:delText>24/11/21</w:delText>
-        </w:r>
-      </w:del>
-      <w:ins w:id="34" w:author="N.D. Barber" w:date="2021-11-11T11:44:00Z">
-        <w:r>
-          <w:t>TBD</w:t>
-        </w:r>
-      </w:ins>
+      <w:r>
+        <w:t>TBD</w:t>
+      </w:r>
       <w:r>
         <w:t xml:space="preserve">) I’ll touch on </w:t>
       </w:r>
@@ -489,16 +312,9 @@
       <w:r>
         <w:t xml:space="preserve">Below you can find my detailed plan for </w:t>
       </w:r>
-      <w:del w:id="35" w:author="N.D. Barber" w:date="2021-11-11T11:43:00Z">
-        <w:r>
-          <w:delText>Session</w:delText>
-        </w:r>
-      </w:del>
-      <w:ins w:id="36" w:author="N.D. Barber" w:date="2021-11-11T11:43:00Z">
-        <w:r>
-          <w:t>Lecture</w:t>
-        </w:r>
-      </w:ins>
+      <w:r>
+        <w:t>Lecture</w:t>
+      </w:r>
       <w:r>
         <w:t xml:space="preserve"> 3. I’ll outline the tasks we will undertake, why we are doing them, and the practical “how to,” for each of them. </w:t>
       </w:r>
@@ -518,24 +334,13 @@
         </w:rPr>
         <w:t xml:space="preserve">Outline of </w:t>
       </w:r>
-      <w:del w:id="37" w:author="N.D. Barber" w:date="2021-11-11T11:43:00Z">
-        <w:r>
-          <w:rPr>
-            <w:b/>
-            <w:bCs/>
-          </w:rPr>
-          <w:delText>Session</w:delText>
-        </w:r>
-      </w:del>
-      <w:ins w:id="38" w:author="N.D. Barber" w:date="2021-11-11T11:43:00Z">
-        <w:r>
-          <w:rPr>
-            <w:b/>
-            <w:bCs/>
-          </w:rPr>
-          <w:t>Lecture</w:t>
-        </w:r>
-      </w:ins>
+      <w:r>
+        <w:rPr>
+          <w:b/>
+          <w:bCs/>
+        </w:rPr>
+        <w:t>Lecture</w:t>
+      </w:r>
       <w:r>
         <w:rPr>
           <w:b/>
@@ -659,15 +464,6 @@
     <w:p>
       <w:pPr>
         <w:rPr>
-          <w:b/>
-          <w:bCs/>
-        </w:rPr>
-      </w:pPr>
-    </w:p>
-    <w:p>
-      <w:pPr>
-        <w:rPr>
-          <w:del w:id="39" w:author="N.D. Barber" w:date="2021-11-11T11:44:00Z"/>
           <w:b/>
           <w:bCs/>
         </w:rPr>
@@ -1547,7 +1343,7 @@
 </file>
 
 <file path=word/endnotes.xml><?xml version="1.0" encoding="utf-8"?>
-<w:endnotes xmlns:wpc="http://schemas.microsoft.com/office/word/2010/wordprocessingCanvas" xmlns:cx="http://schemas.microsoft.com/office/drawing/2014/chartex" xmlns:cx1="http://schemas.microsoft.com/office/drawing/2015/9/8/chartex" xmlns:cx2="http://schemas.microsoft.com/office/drawing/2015/10/21/chartex" xmlns:cx3="http://schemas.microsoft.com/office/drawing/2016/5/9/chartex" xmlns:cx4="http://schemas.microsoft.com/office/drawing/2016/5/10/chartex" xmlns:cx5="http://schemas.microsoft.com/office/drawing/2016/5/11/chartex" xmlns:cx6="http://schemas.microsoft.com/office/drawing/2016/5/12/chartex" xmlns:cx7="http://schemas.microsoft.com/office/drawing/2016/5/13/chartex" xmlns:cx8="http://schemas.microsoft.com/office/drawing/2016/5/14/chartex" xmlns:mc="http://schemas.openxmlformats.org/markup-compatibility/2006" xmlns:aink="http://schemas.microsoft.com/office/drawing/2016/ink" xmlns:am3d="http://schemas.microsoft.com/office/drawing/2017/model3d" xmlns:o="urn:schemas-microsoft-com:office:office" xmlns:r="http://schemas.openxmlformats.org/officeDocument/2006/relationships" xmlns:m="http://schemas.openxmlformats.org/officeDocument/2006/math" xmlns:v="urn:schemas-microsoft-com:vml" xmlns:wp14="http://schemas.microsoft.com/office/word/2010/wordprocessingDrawing" xmlns:wp="http://schemas.openxmlformats.org/drawingml/2006/wordprocessingDrawing" xmlns:w10="urn:schemas-microsoft-com:office:word" xmlns:w="http://schemas.openxmlformats.org/wordprocessingml/2006/main" xmlns:w14="http://schemas.microsoft.com/office/word/2010/wordml" xmlns:w15="http://schemas.microsoft.com/office/word/2012/wordml" xmlns:w16cex="http://schemas.microsoft.com/office/word/2018/wordml/cex" xmlns:w16cid="http://schemas.microsoft.com/office/word/2016/wordml/cid" xmlns:w16="http://schemas.microsoft.com/office/word/2018/wordml" xmlns:w16sdtdh="http://schemas.microsoft.com/office/word/2020/wordml/sdtdatahash" xmlns:w16se="http://schemas.microsoft.com/office/word/2015/wordml/symex" xmlns:wpg="http://schemas.microsoft.com/office/word/2010/wordprocessingGroup" xmlns:wpi="http://schemas.microsoft.com/office/word/2010/wordprocessingInk" xmlns:wne="http://schemas.microsoft.com/office/word/2006/wordml" xmlns:wps="http://schemas.microsoft.com/office/word/2010/wordprocessingShape" mc:Ignorable="w14 w15 w16se w16cid w16 w16cex w16sdtdh wp14">
+<w:endnotes xmlns:wpc="http://schemas.microsoft.com/office/word/2010/wordprocessingCanvas" xmlns:cx="http://schemas.microsoft.com/office/drawing/2014/chartex" xmlns:cx1="http://schemas.microsoft.com/office/drawing/2015/9/8/chartex" xmlns:cx2="http://schemas.microsoft.com/office/drawing/2015/10/21/chartex" xmlns:cx3="http://schemas.microsoft.com/office/drawing/2016/5/9/chartex" xmlns:cx4="http://schemas.microsoft.com/office/drawing/2016/5/10/chartex" xmlns:cx5="http://schemas.microsoft.com/office/drawing/2016/5/11/chartex" xmlns:cx6="http://schemas.microsoft.com/office/drawing/2016/5/12/chartex" xmlns:cx7="http://schemas.microsoft.com/office/drawing/2016/5/13/chartex" xmlns:cx8="http://schemas.microsoft.com/office/drawing/2016/5/14/chartex" xmlns:mc="http://schemas.openxmlformats.org/markup-compatibility/2006" xmlns:aink="http://schemas.microsoft.com/office/drawing/2016/ink" xmlns:am3d="http://schemas.microsoft.com/office/drawing/2017/model3d" xmlns:o="urn:schemas-microsoft-com:office:office" xmlns:oel="http://schemas.microsoft.com/office/2019/extlst" xmlns:r="http://schemas.openxmlformats.org/officeDocument/2006/relationships" xmlns:m="http://schemas.openxmlformats.org/officeDocument/2006/math" xmlns:v="urn:schemas-microsoft-com:vml" xmlns:wp14="http://schemas.microsoft.com/office/word/2010/wordprocessingDrawing" xmlns:wp="http://schemas.openxmlformats.org/drawingml/2006/wordprocessingDrawing" xmlns:w10="urn:schemas-microsoft-com:office:word" xmlns:w="http://schemas.openxmlformats.org/wordprocessingml/2006/main" xmlns:w14="http://schemas.microsoft.com/office/word/2010/wordml" xmlns:w15="http://schemas.microsoft.com/office/word/2012/wordml" xmlns:w16cex="http://schemas.microsoft.com/office/word/2018/wordml/cex" xmlns:w16cid="http://schemas.microsoft.com/office/word/2016/wordml/cid" xmlns:w16="http://schemas.microsoft.com/office/word/2018/wordml" xmlns:w16sdtdh="http://schemas.microsoft.com/office/word/2020/wordml/sdtdatahash" xmlns:w16se="http://schemas.microsoft.com/office/word/2015/wordml/symex" xmlns:wpg="http://schemas.microsoft.com/office/word/2010/wordprocessingGroup" xmlns:wpi="http://schemas.microsoft.com/office/word/2010/wordprocessingInk" xmlns:wne="http://schemas.microsoft.com/office/word/2006/wordml" xmlns:wps="http://schemas.microsoft.com/office/word/2010/wordprocessingShape" mc:Ignorable="w14 w15 w16se w16cid w16 w16cex w16sdtdh wp14">
   <w:endnote w:type="separator" w:id="-1">
     <w:p>
       <w:r>
@@ -1566,7 +1362,7 @@
 </file>
 
 <file path=word/footnotes.xml><?xml version="1.0" encoding="utf-8"?>
-<w:footnotes xmlns:wpc="http://schemas.microsoft.com/office/word/2010/wordprocessingCanvas" xmlns:cx="http://schemas.microsoft.com/office/drawing/2014/chartex" xmlns:cx1="http://schemas.microsoft.com/office/drawing/2015/9/8/chartex" xmlns:cx2="http://schemas.microsoft.com/office/drawing/2015/10/21/chartex" xmlns:cx3="http://schemas.microsoft.com/office/drawing/2016/5/9/chartex" xmlns:cx4="http://schemas.microsoft.com/office/drawing/2016/5/10/chartex" xmlns:cx5="http://schemas.microsoft.com/office/drawing/2016/5/11/chartex" xmlns:cx6="http://schemas.microsoft.com/office/drawing/2016/5/12/chartex" xmlns:cx7="http://schemas.microsoft.com/office/drawing/2016/5/13/chartex" xmlns:cx8="http://schemas.microsoft.com/office/drawing/2016/5/14/chartex" xmlns:mc="http://schemas.openxmlformats.org/markup-compatibility/2006" xmlns:aink="http://schemas.microsoft.com/office/drawing/2016/ink" xmlns:am3d="http://schemas.microsoft.com/office/drawing/2017/model3d" xmlns:o="urn:schemas-microsoft-com:office:office" xmlns:r="http://schemas.openxmlformats.org/officeDocument/2006/relationships" xmlns:m="http://schemas.openxmlformats.org/officeDocument/2006/math" xmlns:v="urn:schemas-microsoft-com:vml" xmlns:wp14="http://schemas.microsoft.com/office/word/2010/wordprocessingDrawing" xmlns:wp="http://schemas.openxmlformats.org/drawingml/2006/wordprocessingDrawing" xmlns:w10="urn:schemas-microsoft-com:office:word" xmlns:w="http://schemas.openxmlformats.org/wordprocessingml/2006/main" xmlns:w14="http://schemas.microsoft.com/office/word/2010/wordml" xmlns:w15="http://schemas.microsoft.com/office/word/2012/wordml" xmlns:w16cex="http://schemas.microsoft.com/office/word/2018/wordml/cex" xmlns:w16cid="http://schemas.microsoft.com/office/word/2016/wordml/cid" xmlns:w16="http://schemas.microsoft.com/office/word/2018/wordml" xmlns:w16sdtdh="http://schemas.microsoft.com/office/word/2020/wordml/sdtdatahash" xmlns:w16se="http://schemas.microsoft.com/office/word/2015/wordml/symex" xmlns:wpg="http://schemas.microsoft.com/office/word/2010/wordprocessingGroup" xmlns:wpi="http://schemas.microsoft.com/office/word/2010/wordprocessingInk" xmlns:wne="http://schemas.microsoft.com/office/word/2006/wordml" xmlns:wps="http://schemas.microsoft.com/office/word/2010/wordprocessingShape" mc:Ignorable="w14 w15 w16se w16cid w16 w16cex w16sdtdh wp14">
+<w:footnotes xmlns:wpc="http://schemas.microsoft.com/office/word/2010/wordprocessingCanvas" xmlns:cx="http://schemas.microsoft.com/office/drawing/2014/chartex" xmlns:cx1="http://schemas.microsoft.com/office/drawing/2015/9/8/chartex" xmlns:cx2="http://schemas.microsoft.com/office/drawing/2015/10/21/chartex" xmlns:cx3="http://schemas.microsoft.com/office/drawing/2016/5/9/chartex" xmlns:cx4="http://schemas.microsoft.com/office/drawing/2016/5/10/chartex" xmlns:cx5="http://schemas.microsoft.com/office/drawing/2016/5/11/chartex" xmlns:cx6="http://schemas.microsoft.com/office/drawing/2016/5/12/chartex" xmlns:cx7="http://schemas.microsoft.com/office/drawing/2016/5/13/chartex" xmlns:cx8="http://schemas.microsoft.com/office/drawing/2016/5/14/chartex" xmlns:mc="http://schemas.openxmlformats.org/markup-compatibility/2006" xmlns:aink="http://schemas.microsoft.com/office/drawing/2016/ink" xmlns:am3d="http://schemas.microsoft.com/office/drawing/2017/model3d" xmlns:o="urn:schemas-microsoft-com:office:office" xmlns:oel="http://schemas.microsoft.com/office/2019/extlst" xmlns:r="http://schemas.openxmlformats.org/officeDocument/2006/relationships" xmlns:m="http://schemas.openxmlformats.org/officeDocument/2006/math" xmlns:v="urn:schemas-microsoft-com:vml" xmlns:wp14="http://schemas.microsoft.com/office/word/2010/wordprocessingDrawing" xmlns:wp="http://schemas.openxmlformats.org/drawingml/2006/wordprocessingDrawing" xmlns:w10="urn:schemas-microsoft-com:office:word" xmlns:w="http://schemas.openxmlformats.org/wordprocessingml/2006/main" xmlns:w14="http://schemas.microsoft.com/office/word/2010/wordml" xmlns:w15="http://schemas.microsoft.com/office/word/2012/wordml" xmlns:w16cex="http://schemas.microsoft.com/office/word/2018/wordml/cex" xmlns:w16cid="http://schemas.microsoft.com/office/word/2016/wordml/cid" xmlns:w16="http://schemas.microsoft.com/office/word/2018/wordml" xmlns:w16sdtdh="http://schemas.microsoft.com/office/word/2020/wordml/sdtdatahash" xmlns:w16se="http://schemas.microsoft.com/office/word/2015/wordml/symex" xmlns:wpg="http://schemas.microsoft.com/office/word/2010/wordprocessingGroup" xmlns:wpi="http://schemas.microsoft.com/office/word/2010/wordprocessingInk" xmlns:wne="http://schemas.microsoft.com/office/word/2006/wordml" xmlns:wps="http://schemas.microsoft.com/office/word/2010/wordprocessingShape" mc:Ignorable="w14 w15 w16se w16cid w16 w16cex w16sdtdh wp14">
   <w:footnote w:type="separator" w:id="-1">
     <w:p>
       <w:r>
@@ -1585,7 +1381,7 @@
 </file>
 
 <file path=word/header1.xml><?xml version="1.0" encoding="utf-8"?>
-<w:hdr xmlns:wpc="http://schemas.microsoft.com/office/word/2010/wordprocessingCanvas" xmlns:cx="http://schemas.microsoft.com/office/drawing/2014/chartex" xmlns:cx1="http://schemas.microsoft.com/office/drawing/2015/9/8/chartex" xmlns:cx2="http://schemas.microsoft.com/office/drawing/2015/10/21/chartex" xmlns:cx3="http://schemas.microsoft.com/office/drawing/2016/5/9/chartex" xmlns:cx4="http://schemas.microsoft.com/office/drawing/2016/5/10/chartex" xmlns:cx5="http://schemas.microsoft.com/office/drawing/2016/5/11/chartex" xmlns:cx6="http://schemas.microsoft.com/office/drawing/2016/5/12/chartex" xmlns:cx7="http://schemas.microsoft.com/office/drawing/2016/5/13/chartex" xmlns:cx8="http://schemas.microsoft.com/office/drawing/2016/5/14/chartex" xmlns:mc="http://schemas.openxmlformats.org/markup-compatibility/2006" xmlns:aink="http://schemas.microsoft.com/office/drawing/2016/ink" xmlns:am3d="http://schemas.microsoft.com/office/drawing/2017/model3d" xmlns:o="urn:schemas-microsoft-com:office:office" xmlns:r="http://schemas.openxmlformats.org/officeDocument/2006/relationships" xmlns:m="http://schemas.openxmlformats.org/officeDocument/2006/math" xmlns:v="urn:schemas-microsoft-com:vml" xmlns:wp14="http://schemas.microsoft.com/office/word/2010/wordprocessingDrawing" xmlns:wp="http://schemas.openxmlformats.org/drawingml/2006/wordprocessingDrawing" xmlns:w10="urn:schemas-microsoft-com:office:word" xmlns:w="http://schemas.openxmlformats.org/wordprocessingml/2006/main" xmlns:w14="http://schemas.microsoft.com/office/word/2010/wordml" xmlns:w15="http://schemas.microsoft.com/office/word/2012/wordml" xmlns:w16cex="http://schemas.microsoft.com/office/word/2018/wordml/cex" xmlns:w16cid="http://schemas.microsoft.com/office/word/2016/wordml/cid" xmlns:w16="http://schemas.microsoft.com/office/word/2018/wordml" xmlns:w16sdtdh="http://schemas.microsoft.com/office/word/2020/wordml/sdtdatahash" xmlns:w16se="http://schemas.microsoft.com/office/word/2015/wordml/symex" xmlns:wpg="http://schemas.microsoft.com/office/word/2010/wordprocessingGroup" xmlns:wpi="http://schemas.microsoft.com/office/word/2010/wordprocessingInk" xmlns:wne="http://schemas.microsoft.com/office/word/2006/wordml" xmlns:wps="http://schemas.microsoft.com/office/word/2010/wordprocessingShape" mc:Ignorable="w14 w15 w16se w16cid w16 w16cex w16sdtdh wp14">
+<w:hdr xmlns:wpc="http://schemas.microsoft.com/office/word/2010/wordprocessingCanvas" xmlns:cx="http://schemas.microsoft.com/office/drawing/2014/chartex" xmlns:cx1="http://schemas.microsoft.com/office/drawing/2015/9/8/chartex" xmlns:cx2="http://schemas.microsoft.com/office/drawing/2015/10/21/chartex" xmlns:cx3="http://schemas.microsoft.com/office/drawing/2016/5/9/chartex" xmlns:cx4="http://schemas.microsoft.com/office/drawing/2016/5/10/chartex" xmlns:cx5="http://schemas.microsoft.com/office/drawing/2016/5/11/chartex" xmlns:cx6="http://schemas.microsoft.com/office/drawing/2016/5/12/chartex" xmlns:cx7="http://schemas.microsoft.com/office/drawing/2016/5/13/chartex" xmlns:cx8="http://schemas.microsoft.com/office/drawing/2016/5/14/chartex" xmlns:mc="http://schemas.openxmlformats.org/markup-compatibility/2006" xmlns:aink="http://schemas.microsoft.com/office/drawing/2016/ink" xmlns:am3d="http://schemas.microsoft.com/office/drawing/2017/model3d" xmlns:o="urn:schemas-microsoft-com:office:office" xmlns:oel="http://schemas.microsoft.com/office/2019/extlst" xmlns:r="http://schemas.openxmlformats.org/officeDocument/2006/relationships" xmlns:m="http://schemas.openxmlformats.org/officeDocument/2006/math" xmlns:v="urn:schemas-microsoft-com:vml" xmlns:wp14="http://schemas.microsoft.com/office/word/2010/wordprocessingDrawing" xmlns:wp="http://schemas.openxmlformats.org/drawingml/2006/wordprocessingDrawing" xmlns:w10="urn:schemas-microsoft-com:office:word" xmlns:w="http://schemas.openxmlformats.org/wordprocessingml/2006/main" xmlns:w14="http://schemas.microsoft.com/office/word/2010/wordml" xmlns:w15="http://schemas.microsoft.com/office/word/2012/wordml" xmlns:w16cex="http://schemas.microsoft.com/office/word/2018/wordml/cex" xmlns:w16cid="http://schemas.microsoft.com/office/word/2016/wordml/cid" xmlns:w16="http://schemas.microsoft.com/office/word/2018/wordml" xmlns:w16sdtdh="http://schemas.microsoft.com/office/word/2020/wordml/sdtdatahash" xmlns:w16se="http://schemas.microsoft.com/office/word/2015/wordml/symex" xmlns:wpg="http://schemas.microsoft.com/office/word/2010/wordprocessingGroup" xmlns:wpi="http://schemas.microsoft.com/office/word/2010/wordprocessingInk" xmlns:wne="http://schemas.microsoft.com/office/word/2006/wordml" xmlns:wps="http://schemas.microsoft.com/office/word/2010/wordprocessingShape" mc:Ignorable="w14 w15 w16se w16cid w16 w16cex w16sdtdh wp14">
   <w:p>
     <w:pPr>
       <w:pStyle w:val="Header"/>
@@ -1605,7 +1401,7 @@
 </file>
 
 <file path=word/numbering.xml><?xml version="1.0" encoding="utf-8"?>
-<w:numbering xmlns:wpc="http://schemas.microsoft.com/office/word/2010/wordprocessingCanvas" xmlns:cx="http://schemas.microsoft.com/office/drawing/2014/chartex" xmlns:cx1="http://schemas.microsoft.com/office/drawing/2015/9/8/chartex" xmlns:cx2="http://schemas.microsoft.com/office/drawing/2015/10/21/chartex" xmlns:cx3="http://schemas.microsoft.com/office/drawing/2016/5/9/chartex" xmlns:cx4="http://schemas.microsoft.com/office/drawing/2016/5/10/chartex" xmlns:cx5="http://schemas.microsoft.com/office/drawing/2016/5/11/chartex" xmlns:cx6="http://schemas.microsoft.com/office/drawing/2016/5/12/chartex" xmlns:cx7="http://schemas.microsoft.com/office/drawing/2016/5/13/chartex" xmlns:cx8="http://schemas.microsoft.com/office/drawing/2016/5/14/chartex" xmlns:mc="http://schemas.openxmlformats.org/markup-compatibility/2006" xmlns:aink="http://schemas.microsoft.com/office/drawing/2016/ink" xmlns:am3d="http://schemas.microsoft.com/office/drawing/2017/model3d" xmlns:o="urn:schemas-microsoft-com:office:office" xmlns:r="http://schemas.openxmlformats.org/officeDocument/2006/relationships" xmlns:m="http://schemas.openxmlformats.org/officeDocument/2006/math" xmlns:v="urn:schemas-microsoft-com:vml" xmlns:wp14="http://schemas.microsoft.com/office/word/2010/wordprocessingDrawing" xmlns:wp="http://schemas.openxmlformats.org/drawingml/2006/wordprocessingDrawing" xmlns:w10="urn:schemas-microsoft-com:office:word" xmlns:w="http://schemas.openxmlformats.org/wordprocessingml/2006/main" xmlns:w14="http://schemas.microsoft.com/office/word/2010/wordml" xmlns:w15="http://schemas.microsoft.com/office/word/2012/wordml" xmlns:w16cex="http://schemas.microsoft.com/office/word/2018/wordml/cex" xmlns:w16cid="http://schemas.microsoft.com/office/word/2016/wordml/cid" xmlns:w16="http://schemas.microsoft.com/office/word/2018/wordml" xmlns:w16sdtdh="http://schemas.microsoft.com/office/word/2020/wordml/sdtdatahash" xmlns:w16se="http://schemas.microsoft.com/office/word/2015/wordml/symex" xmlns:wpg="http://schemas.microsoft.com/office/word/2010/wordprocessingGroup" xmlns:wpi="http://schemas.microsoft.com/office/word/2010/wordprocessingInk" xmlns:wne="http://schemas.microsoft.com/office/word/2006/wordml" xmlns:wps="http://schemas.microsoft.com/office/word/2010/wordprocessingShape" mc:Ignorable="w14 w15 w16se w16cid w16 w16cex w16sdtdh wp14">
+<w:numbering xmlns:wpc="http://schemas.microsoft.com/office/word/2010/wordprocessingCanvas" xmlns:cx="http://schemas.microsoft.com/office/drawing/2014/chartex" xmlns:cx1="http://schemas.microsoft.com/office/drawing/2015/9/8/chartex" xmlns:cx2="http://schemas.microsoft.com/office/drawing/2015/10/21/chartex" xmlns:cx3="http://schemas.microsoft.com/office/drawing/2016/5/9/chartex" xmlns:cx4="http://schemas.microsoft.com/office/drawing/2016/5/10/chartex" xmlns:cx5="http://schemas.microsoft.com/office/drawing/2016/5/11/chartex" xmlns:cx6="http://schemas.microsoft.com/office/drawing/2016/5/12/chartex" xmlns:cx7="http://schemas.microsoft.com/office/drawing/2016/5/13/chartex" xmlns:cx8="http://schemas.microsoft.com/office/drawing/2016/5/14/chartex" xmlns:mc="http://schemas.openxmlformats.org/markup-compatibility/2006" xmlns:aink="http://schemas.microsoft.com/office/drawing/2016/ink" xmlns:am3d="http://schemas.microsoft.com/office/drawing/2017/model3d" xmlns:o="urn:schemas-microsoft-com:office:office" xmlns:oel="http://schemas.microsoft.com/office/2019/extlst" xmlns:r="http://schemas.openxmlformats.org/officeDocument/2006/relationships" xmlns:m="http://schemas.openxmlformats.org/officeDocument/2006/math" xmlns:v="urn:schemas-microsoft-com:vml" xmlns:wp14="http://schemas.microsoft.com/office/word/2010/wordprocessingDrawing" xmlns:wp="http://schemas.openxmlformats.org/drawingml/2006/wordprocessingDrawing" xmlns:w10="urn:schemas-microsoft-com:office:word" xmlns:w="http://schemas.openxmlformats.org/wordprocessingml/2006/main" xmlns:w14="http://schemas.microsoft.com/office/word/2010/wordml" xmlns:w15="http://schemas.microsoft.com/office/word/2012/wordml" xmlns:w16cex="http://schemas.microsoft.com/office/word/2018/wordml/cex" xmlns:w16cid="http://schemas.microsoft.com/office/word/2016/wordml/cid" xmlns:w16="http://schemas.microsoft.com/office/word/2018/wordml" xmlns:w16sdtdh="http://schemas.microsoft.com/office/word/2020/wordml/sdtdatahash" xmlns:w16se="http://schemas.microsoft.com/office/word/2015/wordml/symex" xmlns:wpg="http://schemas.microsoft.com/office/word/2010/wordprocessingGroup" xmlns:wpi="http://schemas.microsoft.com/office/word/2010/wordprocessingInk" xmlns:wne="http://schemas.microsoft.com/office/word/2006/wordml" xmlns:wps="http://schemas.microsoft.com/office/word/2010/wordprocessingShape" mc:Ignorable="w14 w15 w16se w16cid w16 w16cex w16sdtdh wp14">
   <w:abstractNum w:abstractNumId="0" w15:restartNumberingAfterBreak="0">
     <w:nsid w:val="02C30FB2"/>
     <w:multiLevelType w:val="hybridMultilevel"/>
@@ -2144,30 +1940,22 @@
       </w:pPr>
     </w:lvl>
   </w:abstractNum>
-  <w:num w:numId="1">
+  <w:num w:numId="1" w16cid:durableId="465970492">
     <w:abstractNumId w:val="2"/>
   </w:num>
-  <w:num w:numId="2">
+  <w:num w:numId="2" w16cid:durableId="1057583555">
     <w:abstractNumId w:val="4"/>
   </w:num>
-  <w:num w:numId="3">
+  <w:num w:numId="3" w16cid:durableId="568731421">
     <w:abstractNumId w:val="0"/>
   </w:num>
-  <w:num w:numId="4">
+  <w:num w:numId="4" w16cid:durableId="2134906697">
     <w:abstractNumId w:val="3"/>
   </w:num>
-  <w:num w:numId="5">
+  <w:num w:numId="5" w16cid:durableId="1128357477">
     <w:abstractNumId w:val="1"/>
   </w:num>
 </w:numbering>
-</file>
-
-<file path=word/people.xml><?xml version="1.0" encoding="utf-8"?>
-<w15:people xmlns:wpc="http://schemas.microsoft.com/office/word/2010/wordprocessingCanvas" xmlns:cx="http://schemas.microsoft.com/office/drawing/2014/chartex" xmlns:cx1="http://schemas.microsoft.com/office/drawing/2015/9/8/chartex" xmlns:cx2="http://schemas.microsoft.com/office/drawing/2015/10/21/chartex" xmlns:cx3="http://schemas.microsoft.com/office/drawing/2016/5/9/chartex" xmlns:cx4="http://schemas.microsoft.com/office/drawing/2016/5/10/chartex" xmlns:cx5="http://schemas.microsoft.com/office/drawing/2016/5/11/chartex" xmlns:cx6="http://schemas.microsoft.com/office/drawing/2016/5/12/chartex" xmlns:cx7="http://schemas.microsoft.com/office/drawing/2016/5/13/chartex" xmlns:cx8="http://schemas.microsoft.com/office/drawing/2016/5/14/chartex" xmlns:mc="http://schemas.openxmlformats.org/markup-compatibility/2006" xmlns:aink="http://schemas.microsoft.com/office/drawing/2016/ink" xmlns:am3d="http://schemas.microsoft.com/office/drawing/2017/model3d" xmlns:o="urn:schemas-microsoft-com:office:office" xmlns:r="http://schemas.openxmlformats.org/officeDocument/2006/relationships" xmlns:m="http://schemas.openxmlformats.org/officeDocument/2006/math" xmlns:v="urn:schemas-microsoft-com:vml" xmlns:wp14="http://schemas.microsoft.com/office/word/2010/wordprocessingDrawing" xmlns:wp="http://schemas.openxmlformats.org/drawingml/2006/wordprocessingDrawing" xmlns:w10="urn:schemas-microsoft-com:office:word" xmlns:w="http://schemas.openxmlformats.org/wordprocessingml/2006/main" xmlns:w14="http://schemas.microsoft.com/office/word/2010/wordml" xmlns:w15="http://schemas.microsoft.com/office/word/2012/wordml" xmlns:w16cex="http://schemas.microsoft.com/office/word/2018/wordml/cex" xmlns:w16cid="http://schemas.microsoft.com/office/word/2016/wordml/cid" xmlns:w16="http://schemas.microsoft.com/office/word/2018/wordml" xmlns:w16sdtdh="http://schemas.microsoft.com/office/word/2020/wordml/sdtdatahash" xmlns:w16se="http://schemas.microsoft.com/office/word/2015/wordml/symex" xmlns:wpg="http://schemas.microsoft.com/office/word/2010/wordprocessingGroup" xmlns:wpi="http://schemas.microsoft.com/office/word/2010/wordprocessingInk" xmlns:wne="http://schemas.microsoft.com/office/word/2006/wordml" xmlns:wps="http://schemas.microsoft.com/office/word/2010/wordprocessingShape" mc:Ignorable="w14 w15 w16se w16cid w16 w16cex w16sdtdh wp14">
-  <w15:person w15:author="N.D. Barber">
-    <w15:presenceInfo w15:providerId="AD" w15:userId="S::ndb38@cam.ac.uk::2439b294-b381-4911-ad1d-575a5e61005a"/>
-  </w15:person>
-</w15:people>
 </file>
 
 <file path=word/styles.xml><?xml version="1.0" encoding="utf-8"?>
@@ -2862,6 +2650,13 @@
       <w:u w:val="single"/>
     </w:rPr>
   </w:style>
+  <w:style w:type="paragraph" w:styleId="Revision">
+    <w:name w:val="Revision"/>
+    <w:hidden/>
+    <w:uiPriority w:val="99"/>
+    <w:semiHidden/>
+    <w:rsid w:val="0012377F"/>
+  </w:style>
 </w:styles>
 </file>
 

</xml_diff>